<commit_message>
Added Route 2 and 3 Encounters + Overworld Spawn
Overworld spawns temporarily added
</commit_message>
<xml_diff>
--- a/Route Encounters.docx
+++ b/Route Encounters.docx
@@ -218,8 +218,6 @@
             <w:r>
               <w:t>/5%</w:t>
             </w:r>
-            <w:bookmarkStart w:id="0" w:name="_GoBack"/>
-            <w:bookmarkEnd w:id="0"/>
           </w:p>
         </w:tc>
       </w:tr>
@@ -244,10 +242,7 @@
               <w:jc w:val="center"/>
             </w:pPr>
             <w:r>
-              <w:t xml:space="preserve">Route </w:t>
-            </w:r>
-            <w:r>
-              <w:t>2</w:t>
+              <w:t>Route 2</w:t>
             </w:r>
           </w:p>
         </w:tc>
@@ -267,6 +262,9 @@
               <w:t>Pidgey</w:t>
             </w:r>
             <w:proofErr w:type="spellEnd"/>
+            <w:r>
+              <w:t>/20%</w:t>
+            </w:r>
           </w:p>
         </w:tc>
       </w:tr>
@@ -285,6 +283,9 @@
               <w:t>Zigzagoon</w:t>
             </w:r>
             <w:proofErr w:type="spellEnd"/>
+            <w:r>
+              <w:t>/20%</w:t>
+            </w:r>
           </w:p>
         </w:tc>
       </w:tr>
@@ -303,6 +304,9 @@
               <w:t>Oddish</w:t>
             </w:r>
             <w:proofErr w:type="spellEnd"/>
+            <w:r>
+              <w:t>/20%</w:t>
+            </w:r>
           </w:p>
         </w:tc>
       </w:tr>
@@ -321,6 +325,9 @@
               <w:t>Hoppip</w:t>
             </w:r>
             <w:proofErr w:type="spellEnd"/>
+            <w:r>
+              <w:t>/15%</w:t>
+            </w:r>
           </w:p>
         </w:tc>
       </w:tr>
@@ -339,6 +346,9 @@
               <w:t>Wurmple</w:t>
             </w:r>
             <w:proofErr w:type="spellEnd"/>
+            <w:r>
+              <w:t>/10%</w:t>
+            </w:r>
           </w:p>
         </w:tc>
       </w:tr>
@@ -357,6 +367,9 @@
               <w:t>Grubbin</w:t>
             </w:r>
             <w:proofErr w:type="spellEnd"/>
+            <w:r>
+              <w:t>/10%</w:t>
+            </w:r>
           </w:p>
         </w:tc>
       </w:tr>
@@ -375,6 +388,9 @@
               <w:t>Budew</w:t>
             </w:r>
             <w:proofErr w:type="spellEnd"/>
+            <w:r>
+              <w:t>/5%</w:t>
+            </w:r>
           </w:p>
         </w:tc>
       </w:tr>
@@ -425,10 +441,7 @@
               <w:jc w:val="center"/>
             </w:pPr>
             <w:r>
-              <w:t xml:space="preserve">Route </w:t>
-            </w:r>
-            <w:r>
-              <w:t>3</w:t>
+              <w:t>Route 3</w:t>
             </w:r>
           </w:p>
         </w:tc>
@@ -519,6 +532,8 @@
             <w:r>
               <w:t>Burmy</w:t>
             </w:r>
+            <w:bookmarkStart w:id="0" w:name="_GoBack"/>
+            <w:bookmarkEnd w:id="0"/>
             <w:proofErr w:type="spellEnd"/>
           </w:p>
         </w:tc>
@@ -610,10 +625,7 @@
             </w:pPr>
             <w:r>
               <w:lastRenderedPageBreak/>
-              <w:t xml:space="preserve">Route </w:t>
-            </w:r>
-            <w:r>
-              <w:t>4</w:t>
+              <w:t>Route 4</w:t>
             </w:r>
           </w:p>
         </w:tc>
@@ -771,10 +783,7 @@
               <w:jc w:val="center"/>
             </w:pPr>
             <w:r>
-              <w:t xml:space="preserve">Route </w:t>
-            </w:r>
-            <w:r>
-              <w:t>5</w:t>
+              <w:t>Route 5</w:t>
             </w:r>
           </w:p>
         </w:tc>
@@ -1321,6 +1330,7 @@
     <w:lsdException w:name="HTML Sample" w:semiHidden="1" w:unhideWhenUsed="1"/>
     <w:lsdException w:name="HTML Typewriter" w:semiHidden="1" w:unhideWhenUsed="1"/>
     <w:lsdException w:name="HTML Variable" w:semiHidden="1" w:unhideWhenUsed="1"/>
+    <w:lsdException w:name="Normal Table" w:semiHidden="1" w:unhideWhenUsed="1"/>
     <w:lsdException w:name="annotation subject" w:semiHidden="1" w:unhideWhenUsed="1"/>
     <w:lsdException w:name="No List" w:semiHidden="1" w:unhideWhenUsed="1"/>
     <w:lsdException w:name="Outline List 1" w:semiHidden="1" w:unhideWhenUsed="1"/>
@@ -1367,8 +1377,10 @@
     <w:lsdException w:name="Table Subtle 2" w:semiHidden="1" w:unhideWhenUsed="1"/>
     <w:lsdException w:name="Table Web 1" w:semiHidden="1" w:unhideWhenUsed="1"/>
     <w:lsdException w:name="Table Web 2" w:semiHidden="1" w:unhideWhenUsed="1"/>
+    <w:lsdException w:name="Table Web 3" w:semiHidden="1" w:unhideWhenUsed="1"/>
     <w:lsdException w:name="Balloon Text" w:semiHidden="1" w:unhideWhenUsed="1"/>
     <w:lsdException w:name="Table Grid" w:uiPriority="59"/>
+    <w:lsdException w:name="Table Theme" w:semiHidden="1" w:unhideWhenUsed="1"/>
     <w:lsdException w:name="Placeholder Text" w:semiHidden="1"/>
     <w:lsdException w:name="No Spacing" w:uiPriority="1" w:qFormat="1"/>
     <w:lsdException w:name="Light Shading" w:uiPriority="60"/>
@@ -2022,7 +2034,7 @@
 </file>
 
 <file path=customXml/itemProps1.xml><?xml version="1.0" encoding="utf-8"?>
-<ds:datastoreItem xmlns:ds="http://schemas.openxmlformats.org/officeDocument/2006/customXml" ds:itemID="{9DC49291-3030-40D6-A709-136E509347E6}">
+<ds:datastoreItem xmlns:ds="http://schemas.openxmlformats.org/officeDocument/2006/customXml" ds:itemID="{451650A6-3DA5-4080-954F-B05E6ABE9B9B}">
   <ds:schemaRefs>
     <ds:schemaRef ds:uri="http://schemas.openxmlformats.org/officeDocument/2006/bibliography"/>
   </ds:schemaRefs>

</xml_diff>

<commit_message>
Wooloo added to Meadowcove Farm
Wooloo added to Meadowcove encounters (animated sprites, icons, overworlds)

Fluffy ability added

Pokedex and Route Encounters updated
</commit_message>
<xml_diff>
--- a/Route Encounters.docx
+++ b/Route Encounters.docx
@@ -150,12 +150,6 @@
         <w:gridCol w:w="9468"/>
       </w:tblGrid>
       <w:tr>
-        <w:tblPrEx>
-          <w:tblCellMar>
-            <w:top w:w="0" w:type="dxa"/>
-            <w:bottom w:w="0" w:type="dxa"/>
-          </w:tblCellMar>
-        </w:tblPrEx>
         <w:trPr>
           <w:trHeight w:val="1"/>
         </w:trPr>
@@ -192,12 +186,6 @@
         </w:tc>
       </w:tr>
       <w:tr>
-        <w:tblPrEx>
-          <w:tblCellMar>
-            <w:top w:w="0" w:type="dxa"/>
-            <w:bottom w:w="0" w:type="dxa"/>
-          </w:tblCellMar>
-        </w:tblPrEx>
         <w:trPr>
           <w:trHeight w:val="1"/>
         </w:trPr>
@@ -224,30 +212,16 @@
                 <w:rFonts w:ascii="Calibri" w:eastAsia="Calibri" w:hAnsi="Calibri" w:cs="Calibri"/>
               </w:rPr>
             </w:pPr>
-            <w:proofErr w:type="spellStart"/>
-            <w:r>
-              <w:rPr>
-                <w:rFonts w:ascii="Calibri" w:eastAsia="Calibri" w:hAnsi="Calibri" w:cs="Calibri"/>
-              </w:rPr>
-              <w:t>Starly</w:t>
-            </w:r>
-            <w:proofErr w:type="spellEnd"/>
-            <w:r>
-              <w:rPr>
-                <w:rFonts w:ascii="Calibri" w:eastAsia="Calibri" w:hAnsi="Calibri" w:cs="Calibri"/>
-              </w:rPr>
-              <w:t>/25%</w:t>
-            </w:r>
-          </w:p>
-        </w:tc>
-      </w:tr>
-      <w:tr>
-        <w:tblPrEx>
-          <w:tblCellMar>
-            <w:top w:w="0" w:type="dxa"/>
-            <w:bottom w:w="0" w:type="dxa"/>
-          </w:tblCellMar>
-        </w:tblPrEx>
+            <w:r>
+              <w:rPr>
+                <w:rFonts w:ascii="Calibri" w:eastAsia="Calibri" w:hAnsi="Calibri" w:cs="Calibri"/>
+              </w:rPr>
+              <w:t>Starly/25%</w:t>
+            </w:r>
+          </w:p>
+        </w:tc>
+      </w:tr>
+      <w:tr>
         <w:trPr>
           <w:trHeight w:val="1"/>
         </w:trPr>
@@ -274,30 +248,16 @@
                 <w:rFonts w:ascii="Calibri" w:eastAsia="Calibri" w:hAnsi="Calibri" w:cs="Calibri"/>
               </w:rPr>
             </w:pPr>
-            <w:proofErr w:type="spellStart"/>
-            <w:r>
-              <w:rPr>
-                <w:rFonts w:ascii="Calibri" w:eastAsia="Calibri" w:hAnsi="Calibri" w:cs="Calibri"/>
-              </w:rPr>
-              <w:t>Bunnelby</w:t>
-            </w:r>
-            <w:proofErr w:type="spellEnd"/>
-            <w:r>
-              <w:rPr>
-                <w:rFonts w:ascii="Calibri" w:eastAsia="Calibri" w:hAnsi="Calibri" w:cs="Calibri"/>
-              </w:rPr>
-              <w:t>/20%</w:t>
-            </w:r>
-          </w:p>
-        </w:tc>
-      </w:tr>
-      <w:tr>
-        <w:tblPrEx>
-          <w:tblCellMar>
-            <w:top w:w="0" w:type="dxa"/>
-            <w:bottom w:w="0" w:type="dxa"/>
-          </w:tblCellMar>
-        </w:tblPrEx>
+            <w:r>
+              <w:rPr>
+                <w:rFonts w:ascii="Calibri" w:eastAsia="Calibri" w:hAnsi="Calibri" w:cs="Calibri"/>
+              </w:rPr>
+              <w:t>Bunnelby/20%</w:t>
+            </w:r>
+          </w:p>
+        </w:tc>
+      </w:tr>
+      <w:tr>
         <w:trPr>
           <w:trHeight w:val="1"/>
         </w:trPr>
@@ -324,30 +284,16 @@
                 <w:rFonts w:ascii="Calibri" w:eastAsia="Calibri" w:hAnsi="Calibri" w:cs="Calibri"/>
               </w:rPr>
             </w:pPr>
-            <w:proofErr w:type="spellStart"/>
-            <w:r>
-              <w:rPr>
-                <w:rFonts w:ascii="Calibri" w:eastAsia="Calibri" w:hAnsi="Calibri" w:cs="Calibri"/>
-              </w:rPr>
-              <w:t>Yungoos</w:t>
-            </w:r>
-            <w:proofErr w:type="spellEnd"/>
-            <w:r>
-              <w:rPr>
-                <w:rFonts w:ascii="Calibri" w:eastAsia="Calibri" w:hAnsi="Calibri" w:cs="Calibri"/>
-              </w:rPr>
-              <w:t>/20%</w:t>
-            </w:r>
-          </w:p>
-        </w:tc>
-      </w:tr>
-      <w:tr>
-        <w:tblPrEx>
-          <w:tblCellMar>
-            <w:top w:w="0" w:type="dxa"/>
-            <w:bottom w:w="0" w:type="dxa"/>
-          </w:tblCellMar>
-        </w:tblPrEx>
+            <w:r>
+              <w:rPr>
+                <w:rFonts w:ascii="Calibri" w:eastAsia="Calibri" w:hAnsi="Calibri" w:cs="Calibri"/>
+              </w:rPr>
+              <w:t>Yungoos/20%</w:t>
+            </w:r>
+          </w:p>
+        </w:tc>
+      </w:tr>
+      <w:tr>
         <w:trPr>
           <w:trHeight w:val="1"/>
         </w:trPr>
@@ -374,30 +320,16 @@
                 <w:rFonts w:ascii="Calibri" w:eastAsia="Calibri" w:hAnsi="Calibri" w:cs="Calibri"/>
               </w:rPr>
             </w:pPr>
-            <w:proofErr w:type="spellStart"/>
-            <w:r>
-              <w:rPr>
-                <w:rFonts w:ascii="Calibri" w:eastAsia="Calibri" w:hAnsi="Calibri" w:cs="Calibri"/>
-              </w:rPr>
-              <w:t>Sentret</w:t>
-            </w:r>
-            <w:proofErr w:type="spellEnd"/>
-            <w:r>
-              <w:rPr>
-                <w:rFonts w:ascii="Calibri" w:eastAsia="Calibri" w:hAnsi="Calibri" w:cs="Calibri"/>
-              </w:rPr>
-              <w:t>/15%</w:t>
-            </w:r>
-          </w:p>
-        </w:tc>
-      </w:tr>
-      <w:tr>
-        <w:tblPrEx>
-          <w:tblCellMar>
-            <w:top w:w="0" w:type="dxa"/>
-            <w:bottom w:w="0" w:type="dxa"/>
-          </w:tblCellMar>
-        </w:tblPrEx>
+            <w:r>
+              <w:rPr>
+                <w:rFonts w:ascii="Calibri" w:eastAsia="Calibri" w:hAnsi="Calibri" w:cs="Calibri"/>
+              </w:rPr>
+              <w:t>Sentret/15%</w:t>
+            </w:r>
+          </w:p>
+        </w:tc>
+      </w:tr>
+      <w:tr>
         <w:trPr>
           <w:trHeight w:val="1"/>
         </w:trPr>
@@ -424,30 +356,16 @@
                 <w:rFonts w:ascii="Calibri" w:eastAsia="Calibri" w:hAnsi="Calibri" w:cs="Calibri"/>
               </w:rPr>
             </w:pPr>
-            <w:proofErr w:type="spellStart"/>
-            <w:r>
-              <w:rPr>
-                <w:rFonts w:ascii="Calibri" w:eastAsia="Calibri" w:hAnsi="Calibri" w:cs="Calibri"/>
-              </w:rPr>
-              <w:t>Bidoof</w:t>
-            </w:r>
-            <w:proofErr w:type="spellEnd"/>
-            <w:r>
-              <w:rPr>
-                <w:rFonts w:ascii="Calibri" w:eastAsia="Calibri" w:hAnsi="Calibri" w:cs="Calibri"/>
-              </w:rPr>
-              <w:t>/15%</w:t>
-            </w:r>
-          </w:p>
-        </w:tc>
-      </w:tr>
-      <w:tr>
-        <w:tblPrEx>
-          <w:tblCellMar>
-            <w:top w:w="0" w:type="dxa"/>
-            <w:bottom w:w="0" w:type="dxa"/>
-          </w:tblCellMar>
-        </w:tblPrEx>
+            <w:r>
+              <w:rPr>
+                <w:rFonts w:ascii="Calibri" w:eastAsia="Calibri" w:hAnsi="Calibri" w:cs="Calibri"/>
+              </w:rPr>
+              <w:t>Bidoof/15%</w:t>
+            </w:r>
+          </w:p>
+        </w:tc>
+      </w:tr>
+      <w:tr>
         <w:trPr>
           <w:trHeight w:val="1"/>
         </w:trPr>
@@ -474,19 +392,11 @@
                 <w:rFonts w:ascii="Calibri" w:eastAsia="Calibri" w:hAnsi="Calibri" w:cs="Calibri"/>
               </w:rPr>
             </w:pPr>
-            <w:proofErr w:type="spellStart"/>
-            <w:r>
-              <w:rPr>
-                <w:rFonts w:ascii="Calibri" w:eastAsia="Calibri" w:hAnsi="Calibri" w:cs="Calibri"/>
-              </w:rPr>
-              <w:t>Shinx</w:t>
-            </w:r>
-            <w:proofErr w:type="spellEnd"/>
-            <w:r>
-              <w:rPr>
-                <w:rFonts w:ascii="Calibri" w:eastAsia="Calibri" w:hAnsi="Calibri" w:cs="Calibri"/>
-              </w:rPr>
-              <w:t>/5%</w:t>
+            <w:r>
+              <w:rPr>
+                <w:rFonts w:ascii="Calibri" w:eastAsia="Calibri" w:hAnsi="Calibri" w:cs="Calibri"/>
+              </w:rPr>
+              <w:t>Shinx/5%</w:t>
             </w:r>
           </w:p>
         </w:tc>
@@ -514,12 +424,6 @@
         <w:gridCol w:w="9468"/>
       </w:tblGrid>
       <w:tr>
-        <w:tblPrEx>
-          <w:tblCellMar>
-            <w:top w:w="0" w:type="dxa"/>
-            <w:bottom w:w="0" w:type="dxa"/>
-          </w:tblCellMar>
-        </w:tblPrEx>
         <w:trPr>
           <w:trHeight w:val="1"/>
         </w:trPr>
@@ -556,12 +460,6 @@
         </w:tc>
       </w:tr>
       <w:tr>
-        <w:tblPrEx>
-          <w:tblCellMar>
-            <w:top w:w="0" w:type="dxa"/>
-            <w:bottom w:w="0" w:type="dxa"/>
-          </w:tblCellMar>
-        </w:tblPrEx>
         <w:trPr>
           <w:trHeight w:val="1"/>
         </w:trPr>
@@ -588,30 +486,16 @@
                 <w:rFonts w:ascii="Calibri" w:eastAsia="Calibri" w:hAnsi="Calibri" w:cs="Calibri"/>
               </w:rPr>
             </w:pPr>
-            <w:proofErr w:type="spellStart"/>
-            <w:r>
-              <w:rPr>
-                <w:rFonts w:ascii="Calibri" w:eastAsia="Calibri" w:hAnsi="Calibri" w:cs="Calibri"/>
-              </w:rPr>
-              <w:t>Pidgey</w:t>
-            </w:r>
-            <w:proofErr w:type="spellEnd"/>
-            <w:r>
-              <w:rPr>
-                <w:rFonts w:ascii="Calibri" w:eastAsia="Calibri" w:hAnsi="Calibri" w:cs="Calibri"/>
-              </w:rPr>
-              <w:t>/20%</w:t>
-            </w:r>
-          </w:p>
-        </w:tc>
-      </w:tr>
-      <w:tr>
-        <w:tblPrEx>
-          <w:tblCellMar>
-            <w:top w:w="0" w:type="dxa"/>
-            <w:bottom w:w="0" w:type="dxa"/>
-          </w:tblCellMar>
-        </w:tblPrEx>
+            <w:r>
+              <w:rPr>
+                <w:rFonts w:ascii="Calibri" w:eastAsia="Calibri" w:hAnsi="Calibri" w:cs="Calibri"/>
+              </w:rPr>
+              <w:t>Pidgey/20%</w:t>
+            </w:r>
+          </w:p>
+        </w:tc>
+      </w:tr>
+      <w:tr>
         <w:trPr>
           <w:trHeight w:val="1"/>
         </w:trPr>
@@ -638,30 +522,16 @@
                 <w:rFonts w:ascii="Calibri" w:eastAsia="Calibri" w:hAnsi="Calibri" w:cs="Calibri"/>
               </w:rPr>
             </w:pPr>
-            <w:proofErr w:type="spellStart"/>
-            <w:r>
-              <w:rPr>
-                <w:rFonts w:ascii="Calibri" w:eastAsia="Calibri" w:hAnsi="Calibri" w:cs="Calibri"/>
-              </w:rPr>
-              <w:t>Zigzagoon</w:t>
-            </w:r>
-            <w:proofErr w:type="spellEnd"/>
-            <w:r>
-              <w:rPr>
-                <w:rFonts w:ascii="Calibri" w:eastAsia="Calibri" w:hAnsi="Calibri" w:cs="Calibri"/>
-              </w:rPr>
-              <w:t>/20%</w:t>
-            </w:r>
-          </w:p>
-        </w:tc>
-      </w:tr>
-      <w:tr>
-        <w:tblPrEx>
-          <w:tblCellMar>
-            <w:top w:w="0" w:type="dxa"/>
-            <w:bottom w:w="0" w:type="dxa"/>
-          </w:tblCellMar>
-        </w:tblPrEx>
+            <w:r>
+              <w:rPr>
+                <w:rFonts w:ascii="Calibri" w:eastAsia="Calibri" w:hAnsi="Calibri" w:cs="Calibri"/>
+              </w:rPr>
+              <w:t>Zigzagoon/20%</w:t>
+            </w:r>
+          </w:p>
+        </w:tc>
+      </w:tr>
+      <w:tr>
         <w:trPr>
           <w:trHeight w:val="1"/>
         </w:trPr>
@@ -688,30 +558,16 @@
                 <w:rFonts w:ascii="Calibri" w:eastAsia="Calibri" w:hAnsi="Calibri" w:cs="Calibri"/>
               </w:rPr>
             </w:pPr>
-            <w:proofErr w:type="spellStart"/>
-            <w:r>
-              <w:rPr>
-                <w:rFonts w:ascii="Calibri" w:eastAsia="Calibri" w:hAnsi="Calibri" w:cs="Calibri"/>
-              </w:rPr>
-              <w:t>Oddish</w:t>
-            </w:r>
-            <w:proofErr w:type="spellEnd"/>
-            <w:r>
-              <w:rPr>
-                <w:rFonts w:ascii="Calibri" w:eastAsia="Calibri" w:hAnsi="Calibri" w:cs="Calibri"/>
-              </w:rPr>
-              <w:t>/20%</w:t>
-            </w:r>
-          </w:p>
-        </w:tc>
-      </w:tr>
-      <w:tr>
-        <w:tblPrEx>
-          <w:tblCellMar>
-            <w:top w:w="0" w:type="dxa"/>
-            <w:bottom w:w="0" w:type="dxa"/>
-          </w:tblCellMar>
-        </w:tblPrEx>
+            <w:r>
+              <w:rPr>
+                <w:rFonts w:ascii="Calibri" w:eastAsia="Calibri" w:hAnsi="Calibri" w:cs="Calibri"/>
+              </w:rPr>
+              <w:t>Oddish/20%</w:t>
+            </w:r>
+          </w:p>
+        </w:tc>
+      </w:tr>
+      <w:tr>
         <w:trPr>
           <w:trHeight w:val="1"/>
         </w:trPr>
@@ -738,30 +594,16 @@
                 <w:rFonts w:ascii="Calibri" w:eastAsia="Calibri" w:hAnsi="Calibri" w:cs="Calibri"/>
               </w:rPr>
             </w:pPr>
-            <w:proofErr w:type="spellStart"/>
-            <w:r>
-              <w:rPr>
-                <w:rFonts w:ascii="Calibri" w:eastAsia="Calibri" w:hAnsi="Calibri" w:cs="Calibri"/>
-              </w:rPr>
-              <w:t>Hoppip</w:t>
-            </w:r>
-            <w:proofErr w:type="spellEnd"/>
-            <w:r>
-              <w:rPr>
-                <w:rFonts w:ascii="Calibri" w:eastAsia="Calibri" w:hAnsi="Calibri" w:cs="Calibri"/>
-              </w:rPr>
-              <w:t>/15%</w:t>
-            </w:r>
-          </w:p>
-        </w:tc>
-      </w:tr>
-      <w:tr>
-        <w:tblPrEx>
-          <w:tblCellMar>
-            <w:top w:w="0" w:type="dxa"/>
-            <w:bottom w:w="0" w:type="dxa"/>
-          </w:tblCellMar>
-        </w:tblPrEx>
+            <w:r>
+              <w:rPr>
+                <w:rFonts w:ascii="Calibri" w:eastAsia="Calibri" w:hAnsi="Calibri" w:cs="Calibri"/>
+              </w:rPr>
+              <w:t>Hoppip/15%</w:t>
+            </w:r>
+          </w:p>
+        </w:tc>
+      </w:tr>
+      <w:tr>
         <w:trPr>
           <w:trHeight w:val="1"/>
         </w:trPr>
@@ -788,30 +630,16 @@
                 <w:rFonts w:ascii="Calibri" w:eastAsia="Calibri" w:hAnsi="Calibri" w:cs="Calibri"/>
               </w:rPr>
             </w:pPr>
-            <w:proofErr w:type="spellStart"/>
-            <w:r>
-              <w:rPr>
-                <w:rFonts w:ascii="Calibri" w:eastAsia="Calibri" w:hAnsi="Calibri" w:cs="Calibri"/>
-              </w:rPr>
-              <w:t>Wurmple</w:t>
-            </w:r>
-            <w:proofErr w:type="spellEnd"/>
-            <w:r>
-              <w:rPr>
-                <w:rFonts w:ascii="Calibri" w:eastAsia="Calibri" w:hAnsi="Calibri" w:cs="Calibri"/>
-              </w:rPr>
-              <w:t>/10%</w:t>
-            </w:r>
-          </w:p>
-        </w:tc>
-      </w:tr>
-      <w:tr>
-        <w:tblPrEx>
-          <w:tblCellMar>
-            <w:top w:w="0" w:type="dxa"/>
-            <w:bottom w:w="0" w:type="dxa"/>
-          </w:tblCellMar>
-        </w:tblPrEx>
+            <w:r>
+              <w:rPr>
+                <w:rFonts w:ascii="Calibri" w:eastAsia="Calibri" w:hAnsi="Calibri" w:cs="Calibri"/>
+              </w:rPr>
+              <w:t>Wurmple/10%</w:t>
+            </w:r>
+          </w:p>
+        </w:tc>
+      </w:tr>
+      <w:tr>
         <w:trPr>
           <w:trHeight w:val="1"/>
         </w:trPr>
@@ -838,30 +666,16 @@
                 <w:rFonts w:ascii="Calibri" w:eastAsia="Calibri" w:hAnsi="Calibri" w:cs="Calibri"/>
               </w:rPr>
             </w:pPr>
-            <w:proofErr w:type="spellStart"/>
-            <w:r>
-              <w:rPr>
-                <w:rFonts w:ascii="Calibri" w:eastAsia="Calibri" w:hAnsi="Calibri" w:cs="Calibri"/>
-              </w:rPr>
-              <w:t>Grubbin</w:t>
-            </w:r>
-            <w:proofErr w:type="spellEnd"/>
-            <w:r>
-              <w:rPr>
-                <w:rFonts w:ascii="Calibri" w:eastAsia="Calibri" w:hAnsi="Calibri" w:cs="Calibri"/>
-              </w:rPr>
-              <w:t>/10%</w:t>
-            </w:r>
-          </w:p>
-        </w:tc>
-      </w:tr>
-      <w:tr>
-        <w:tblPrEx>
-          <w:tblCellMar>
-            <w:top w:w="0" w:type="dxa"/>
-            <w:bottom w:w="0" w:type="dxa"/>
-          </w:tblCellMar>
-        </w:tblPrEx>
+            <w:r>
+              <w:rPr>
+                <w:rFonts w:ascii="Calibri" w:eastAsia="Calibri" w:hAnsi="Calibri" w:cs="Calibri"/>
+              </w:rPr>
+              <w:t>Grubbin/10%</w:t>
+            </w:r>
+          </w:p>
+        </w:tc>
+      </w:tr>
+      <w:tr>
         <w:tc>
           <w:tcPr>
             <w:tcW w:w="9576" w:type="dxa"/>
@@ -885,30 +699,16 @@
                 <w:rFonts w:ascii="Calibri" w:eastAsia="Calibri" w:hAnsi="Calibri" w:cs="Calibri"/>
               </w:rPr>
             </w:pPr>
-            <w:proofErr w:type="spellStart"/>
-            <w:r>
-              <w:rPr>
-                <w:rFonts w:ascii="Calibri" w:eastAsia="Calibri" w:hAnsi="Calibri" w:cs="Calibri"/>
-              </w:rPr>
-              <w:t>Budew</w:t>
-            </w:r>
-            <w:proofErr w:type="spellEnd"/>
-            <w:r>
-              <w:rPr>
-                <w:rFonts w:ascii="Calibri" w:eastAsia="Calibri" w:hAnsi="Calibri" w:cs="Calibri"/>
-              </w:rPr>
-              <w:t>/5%</w:t>
-            </w:r>
-          </w:p>
-        </w:tc>
-      </w:tr>
-      <w:tr>
-        <w:tblPrEx>
-          <w:tblCellMar>
-            <w:top w:w="0" w:type="dxa"/>
-            <w:bottom w:w="0" w:type="dxa"/>
-          </w:tblCellMar>
-        </w:tblPrEx>
+            <w:r>
+              <w:rPr>
+                <w:rFonts w:ascii="Calibri" w:eastAsia="Calibri" w:hAnsi="Calibri" w:cs="Calibri"/>
+              </w:rPr>
+              <w:t>Budew/5%</w:t>
+            </w:r>
+          </w:p>
+        </w:tc>
+      </w:tr>
+      <w:tr>
         <w:trPr>
           <w:trHeight w:val="1"/>
         </w:trPr>
@@ -935,14 +735,12 @@
                 <w:rFonts w:ascii="Calibri" w:eastAsia="Calibri" w:hAnsi="Calibri" w:cs="Calibri"/>
               </w:rPr>
             </w:pPr>
-            <w:proofErr w:type="spellStart"/>
             <w:r>
               <w:rPr>
                 <w:rFonts w:ascii="Calibri" w:eastAsia="Calibri" w:hAnsi="Calibri" w:cs="Calibri"/>
               </w:rPr>
               <w:t>Petilil</w:t>
             </w:r>
-            <w:proofErr w:type="spellEnd"/>
             <w:r>
               <w:rPr>
                 <w:rFonts w:ascii="Calibri" w:eastAsia="Calibri" w:hAnsi="Calibri" w:cs="Calibri"/>
@@ -953,35 +751,13 @@
               <w:rPr>
                 <w:rFonts w:ascii="Calibri" w:eastAsia="Calibri" w:hAnsi="Calibri" w:cs="Calibri"/>
               </w:rPr>
-              <w:t>/</w:t>
-            </w:r>
-            <w:proofErr w:type="spellStart"/>
-            <w:r>
-              <w:rPr>
-                <w:rFonts w:ascii="Calibri" w:eastAsia="Calibri" w:hAnsi="Calibri" w:cs="Calibri"/>
-              </w:rPr>
-              <w:t>Cottonee</w:t>
-            </w:r>
-            <w:proofErr w:type="spellEnd"/>
-            <w:r>
-              <w:rPr>
-                <w:rFonts w:ascii="Calibri" w:eastAsia="Calibri" w:hAnsi="Calibri" w:cs="Calibri"/>
-              </w:rPr>
-              <w:t>(R)/</w:t>
-            </w:r>
-            <w:proofErr w:type="spellStart"/>
-            <w:r>
-              <w:rPr>
-                <w:rFonts w:ascii="Calibri" w:eastAsia="Calibri" w:hAnsi="Calibri" w:cs="Calibri"/>
-              </w:rPr>
-              <w:t>Pansage</w:t>
-            </w:r>
-            <w:proofErr w:type="spellEnd"/>
-            <w:r>
-              <w:rPr>
-                <w:rFonts w:ascii="Calibri" w:eastAsia="Calibri" w:hAnsi="Calibri" w:cs="Calibri"/>
-              </w:rPr>
-              <w:t>(G)</w:t>
+              <w:t>/Cottonee</w:t>
+            </w:r>
+            <w:r>
+              <w:rPr>
+                <w:rFonts w:ascii="Calibri" w:eastAsia="Calibri" w:hAnsi="Calibri" w:cs="Calibri"/>
+              </w:rPr>
+              <w:t>(R)/Pansage(G)</w:t>
             </w:r>
           </w:p>
         </w:tc>
@@ -1009,12 +785,6 @@
         <w:gridCol w:w="9468"/>
       </w:tblGrid>
       <w:tr>
-        <w:tblPrEx>
-          <w:tblCellMar>
-            <w:top w:w="0" w:type="dxa"/>
-            <w:bottom w:w="0" w:type="dxa"/>
-          </w:tblCellMar>
-        </w:tblPrEx>
         <w:trPr>
           <w:trHeight w:val="1"/>
         </w:trPr>
@@ -1051,12 +821,6 @@
         </w:tc>
       </w:tr>
       <w:tr>
-        <w:tblPrEx>
-          <w:tblCellMar>
-            <w:top w:w="0" w:type="dxa"/>
-            <w:bottom w:w="0" w:type="dxa"/>
-          </w:tblCellMar>
-        </w:tblPrEx>
         <w:trPr>
           <w:trHeight w:val="1"/>
         </w:trPr>
@@ -1083,30 +847,16 @@
                 <w:rFonts w:ascii="Calibri" w:eastAsia="Calibri" w:hAnsi="Calibri" w:cs="Calibri"/>
               </w:rPr>
             </w:pPr>
-            <w:proofErr w:type="spellStart"/>
-            <w:r>
-              <w:rPr>
-                <w:rFonts w:ascii="Calibri" w:eastAsia="Calibri" w:hAnsi="Calibri" w:cs="Calibri"/>
-              </w:rPr>
-              <w:t>Tailow</w:t>
-            </w:r>
-            <w:proofErr w:type="spellEnd"/>
-            <w:r>
-              <w:rPr>
-                <w:rFonts w:ascii="Calibri" w:eastAsia="Calibri" w:hAnsi="Calibri" w:cs="Calibri"/>
-              </w:rPr>
-              <w:t>/20%</w:t>
-            </w:r>
-          </w:p>
-        </w:tc>
-      </w:tr>
-      <w:tr>
-        <w:tblPrEx>
-          <w:tblCellMar>
-            <w:top w:w="0" w:type="dxa"/>
-            <w:bottom w:w="0" w:type="dxa"/>
-          </w:tblCellMar>
-        </w:tblPrEx>
+            <w:r>
+              <w:rPr>
+                <w:rFonts w:ascii="Calibri" w:eastAsia="Calibri" w:hAnsi="Calibri" w:cs="Calibri"/>
+              </w:rPr>
+              <w:t>Tailow/20%</w:t>
+            </w:r>
+          </w:p>
+        </w:tc>
+      </w:tr>
+      <w:tr>
         <w:trPr>
           <w:trHeight w:val="1"/>
         </w:trPr>
@@ -1133,30 +883,16 @@
                 <w:rFonts w:ascii="Calibri" w:eastAsia="Calibri" w:hAnsi="Calibri" w:cs="Calibri"/>
               </w:rPr>
             </w:pPr>
-            <w:proofErr w:type="spellStart"/>
-            <w:r>
-              <w:rPr>
-                <w:rFonts w:ascii="Calibri" w:eastAsia="Calibri" w:hAnsi="Calibri" w:cs="Calibri"/>
-              </w:rPr>
-              <w:t>Rattata</w:t>
-            </w:r>
-            <w:proofErr w:type="spellEnd"/>
-            <w:r>
-              <w:rPr>
-                <w:rFonts w:ascii="Calibri" w:eastAsia="Calibri" w:hAnsi="Calibri" w:cs="Calibri"/>
-              </w:rPr>
-              <w:t>/20%</w:t>
-            </w:r>
-          </w:p>
-        </w:tc>
-      </w:tr>
-      <w:tr>
-        <w:tblPrEx>
-          <w:tblCellMar>
-            <w:top w:w="0" w:type="dxa"/>
-            <w:bottom w:w="0" w:type="dxa"/>
-          </w:tblCellMar>
-        </w:tblPrEx>
+            <w:r>
+              <w:rPr>
+                <w:rFonts w:ascii="Calibri" w:eastAsia="Calibri" w:hAnsi="Calibri" w:cs="Calibri"/>
+              </w:rPr>
+              <w:t>Rattata/20%</w:t>
+            </w:r>
+          </w:p>
+        </w:tc>
+      </w:tr>
+      <w:tr>
         <w:trPr>
           <w:trHeight w:val="1"/>
         </w:trPr>
@@ -1183,30 +919,16 @@
                 <w:rFonts w:ascii="Calibri" w:eastAsia="Calibri" w:hAnsi="Calibri" w:cs="Calibri"/>
               </w:rPr>
             </w:pPr>
-            <w:proofErr w:type="spellStart"/>
-            <w:r>
-              <w:rPr>
-                <w:rFonts w:ascii="Calibri" w:eastAsia="Calibri" w:hAnsi="Calibri" w:cs="Calibri"/>
-              </w:rPr>
-              <w:t>Whismur</w:t>
-            </w:r>
-            <w:proofErr w:type="spellEnd"/>
-            <w:r>
-              <w:rPr>
-                <w:rFonts w:ascii="Calibri" w:eastAsia="Calibri" w:hAnsi="Calibri" w:cs="Calibri"/>
-              </w:rPr>
-              <w:t>/20%</w:t>
-            </w:r>
-          </w:p>
-        </w:tc>
-      </w:tr>
-      <w:tr>
-        <w:tblPrEx>
-          <w:tblCellMar>
-            <w:top w:w="0" w:type="dxa"/>
-            <w:bottom w:w="0" w:type="dxa"/>
-          </w:tblCellMar>
-        </w:tblPrEx>
+            <w:r>
+              <w:rPr>
+                <w:rFonts w:ascii="Calibri" w:eastAsia="Calibri" w:hAnsi="Calibri" w:cs="Calibri"/>
+              </w:rPr>
+              <w:t>Whismur/20%</w:t>
+            </w:r>
+          </w:p>
+        </w:tc>
+      </w:tr>
+      <w:tr>
         <w:trPr>
           <w:trHeight w:val="1"/>
         </w:trPr>
@@ -1233,30 +955,16 @@
                 <w:rFonts w:ascii="Calibri" w:eastAsia="Calibri" w:hAnsi="Calibri" w:cs="Calibri"/>
               </w:rPr>
             </w:pPr>
-            <w:proofErr w:type="spellStart"/>
-            <w:r>
-              <w:rPr>
-                <w:rFonts w:ascii="Calibri" w:eastAsia="Calibri" w:hAnsi="Calibri" w:cs="Calibri"/>
-              </w:rPr>
-              <w:t>Sewaddle</w:t>
-            </w:r>
-            <w:proofErr w:type="spellEnd"/>
-            <w:r>
-              <w:rPr>
-                <w:rFonts w:ascii="Calibri" w:eastAsia="Calibri" w:hAnsi="Calibri" w:cs="Calibri"/>
-              </w:rPr>
-              <w:t>/15%</w:t>
-            </w:r>
-          </w:p>
-        </w:tc>
-      </w:tr>
-      <w:tr>
-        <w:tblPrEx>
-          <w:tblCellMar>
-            <w:top w:w="0" w:type="dxa"/>
-            <w:bottom w:w="0" w:type="dxa"/>
-          </w:tblCellMar>
-        </w:tblPrEx>
+            <w:r>
+              <w:rPr>
+                <w:rFonts w:ascii="Calibri" w:eastAsia="Calibri" w:hAnsi="Calibri" w:cs="Calibri"/>
+              </w:rPr>
+              <w:t>Sewaddle/15%</w:t>
+            </w:r>
+          </w:p>
+        </w:tc>
+      </w:tr>
+      <w:tr>
         <w:trPr>
           <w:trHeight w:val="1"/>
         </w:trPr>
@@ -1283,30 +991,16 @@
                 <w:rFonts w:ascii="Calibri" w:eastAsia="Calibri" w:hAnsi="Calibri" w:cs="Calibri"/>
               </w:rPr>
             </w:pPr>
-            <w:proofErr w:type="spellStart"/>
-            <w:r>
-              <w:rPr>
-                <w:rFonts w:ascii="Calibri" w:eastAsia="Calibri" w:hAnsi="Calibri" w:cs="Calibri"/>
-              </w:rPr>
-              <w:t>Burmy</w:t>
-            </w:r>
-            <w:proofErr w:type="spellEnd"/>
-            <w:r>
-              <w:rPr>
-                <w:rFonts w:ascii="Calibri" w:eastAsia="Calibri" w:hAnsi="Calibri" w:cs="Calibri"/>
-              </w:rPr>
-              <w:t>/10%</w:t>
-            </w:r>
-          </w:p>
-        </w:tc>
-      </w:tr>
-      <w:tr>
-        <w:tblPrEx>
-          <w:tblCellMar>
-            <w:top w:w="0" w:type="dxa"/>
-            <w:bottom w:w="0" w:type="dxa"/>
-          </w:tblCellMar>
-        </w:tblPrEx>
+            <w:r>
+              <w:rPr>
+                <w:rFonts w:ascii="Calibri" w:eastAsia="Calibri" w:hAnsi="Calibri" w:cs="Calibri"/>
+              </w:rPr>
+              <w:t>Burmy/10%</w:t>
+            </w:r>
+          </w:p>
+        </w:tc>
+      </w:tr>
+      <w:tr>
         <w:trPr>
           <w:trHeight w:val="1"/>
         </w:trPr>
@@ -1333,30 +1027,16 @@
                 <w:rFonts w:ascii="Calibri" w:eastAsia="Calibri" w:hAnsi="Calibri" w:cs="Calibri"/>
               </w:rPr>
             </w:pPr>
-            <w:proofErr w:type="spellStart"/>
-            <w:r>
-              <w:rPr>
-                <w:rFonts w:ascii="Calibri" w:eastAsia="Calibri" w:hAnsi="Calibri" w:cs="Calibri"/>
-              </w:rPr>
-              <w:t>Rockruff</w:t>
-            </w:r>
-            <w:proofErr w:type="spellEnd"/>
-            <w:r>
-              <w:rPr>
-                <w:rFonts w:ascii="Calibri" w:eastAsia="Calibri" w:hAnsi="Calibri" w:cs="Calibri"/>
-              </w:rPr>
-              <w:t>/10%</w:t>
-            </w:r>
-          </w:p>
-        </w:tc>
-      </w:tr>
-      <w:tr>
-        <w:tblPrEx>
-          <w:tblCellMar>
-            <w:top w:w="0" w:type="dxa"/>
-            <w:bottom w:w="0" w:type="dxa"/>
-          </w:tblCellMar>
-        </w:tblPrEx>
+            <w:r>
+              <w:rPr>
+                <w:rFonts w:ascii="Calibri" w:eastAsia="Calibri" w:hAnsi="Calibri" w:cs="Calibri"/>
+              </w:rPr>
+              <w:t>Rockruff/10%</w:t>
+            </w:r>
+          </w:p>
+        </w:tc>
+      </w:tr>
+      <w:tr>
         <w:trPr>
           <w:trHeight w:val="1"/>
         </w:trPr>
@@ -1383,30 +1063,16 @@
                 <w:rFonts w:ascii="Calibri" w:eastAsia="Calibri" w:hAnsi="Calibri" w:cs="Calibri"/>
               </w:rPr>
             </w:pPr>
-            <w:proofErr w:type="spellStart"/>
-            <w:r>
-              <w:rPr>
-                <w:rFonts w:ascii="Calibri" w:eastAsia="Calibri" w:hAnsi="Calibri" w:cs="Calibri"/>
-              </w:rPr>
-              <w:t>Litleo</w:t>
-            </w:r>
-            <w:proofErr w:type="spellEnd"/>
-            <w:r>
-              <w:rPr>
-                <w:rFonts w:ascii="Calibri" w:eastAsia="Calibri" w:hAnsi="Calibri" w:cs="Calibri"/>
-              </w:rPr>
-              <w:t>/5%</w:t>
-            </w:r>
-          </w:p>
-        </w:tc>
-      </w:tr>
-      <w:tr>
-        <w:tblPrEx>
-          <w:tblCellMar>
-            <w:top w:w="0" w:type="dxa"/>
-            <w:bottom w:w="0" w:type="dxa"/>
-          </w:tblCellMar>
-        </w:tblPrEx>
+            <w:r>
+              <w:rPr>
+                <w:rFonts w:ascii="Calibri" w:eastAsia="Calibri" w:hAnsi="Calibri" w:cs="Calibri"/>
+              </w:rPr>
+              <w:t>Litleo/5%</w:t>
+            </w:r>
+          </w:p>
+        </w:tc>
+      </w:tr>
+      <w:tr>
         <w:tc>
           <w:tcPr>
             <w:tcW w:w="9576" w:type="dxa"/>
@@ -1430,14 +1096,12 @@
                 <w:rFonts w:ascii="Calibri" w:eastAsia="Calibri" w:hAnsi="Calibri" w:cs="Calibri"/>
               </w:rPr>
             </w:pPr>
-            <w:proofErr w:type="spellStart"/>
             <w:r>
               <w:rPr>
                 <w:rFonts w:ascii="Calibri" w:eastAsia="Calibri" w:hAnsi="Calibri" w:cs="Calibri"/>
               </w:rPr>
               <w:t>Growlithe</w:t>
             </w:r>
-            <w:proofErr w:type="spellEnd"/>
             <w:r>
               <w:rPr>
                 <w:rFonts w:ascii="Calibri" w:eastAsia="Calibri" w:hAnsi="Calibri" w:cs="Calibri"/>
@@ -1448,35 +1112,13 @@
               <w:rPr>
                 <w:rFonts w:ascii="Calibri" w:eastAsia="Calibri" w:hAnsi="Calibri" w:cs="Calibri"/>
               </w:rPr>
-              <w:t>/</w:t>
-            </w:r>
-            <w:proofErr w:type="spellStart"/>
-            <w:r>
-              <w:rPr>
-                <w:rFonts w:ascii="Calibri" w:eastAsia="Calibri" w:hAnsi="Calibri" w:cs="Calibri"/>
-              </w:rPr>
-              <w:t>Vulpix</w:t>
-            </w:r>
-            <w:proofErr w:type="spellEnd"/>
-            <w:r>
-              <w:rPr>
-                <w:rFonts w:ascii="Calibri" w:eastAsia="Calibri" w:hAnsi="Calibri" w:cs="Calibri"/>
-              </w:rPr>
-              <w:t>(G)/</w:t>
-            </w:r>
-            <w:proofErr w:type="spellStart"/>
-            <w:r>
-              <w:rPr>
-                <w:rFonts w:ascii="Calibri" w:eastAsia="Calibri" w:hAnsi="Calibri" w:cs="Calibri"/>
-              </w:rPr>
-              <w:t>Pansear</w:t>
-            </w:r>
-            <w:proofErr w:type="spellEnd"/>
-            <w:r>
-              <w:rPr>
-                <w:rFonts w:ascii="Calibri" w:eastAsia="Calibri" w:hAnsi="Calibri" w:cs="Calibri"/>
-              </w:rPr>
-              <w:t>(R)</w:t>
+              <w:t>/Vulpix</w:t>
+            </w:r>
+            <w:r>
+              <w:rPr>
+                <w:rFonts w:ascii="Calibri" w:eastAsia="Calibri" w:hAnsi="Calibri" w:cs="Calibri"/>
+              </w:rPr>
+              <w:t>(G)/Pansear(R)</w:t>
             </w:r>
           </w:p>
         </w:tc>
@@ -1504,12 +1146,6 @@
         <w:gridCol w:w="9468"/>
       </w:tblGrid>
       <w:tr>
-        <w:tblPrEx>
-          <w:tblCellMar>
-            <w:top w:w="0" w:type="dxa"/>
-            <w:bottom w:w="0" w:type="dxa"/>
-          </w:tblCellMar>
-        </w:tblPrEx>
         <w:trPr>
           <w:trHeight w:val="1"/>
         </w:trPr>
@@ -1547,12 +1183,6 @@
         </w:tc>
       </w:tr>
       <w:tr>
-        <w:tblPrEx>
-          <w:tblCellMar>
-            <w:top w:w="0" w:type="dxa"/>
-            <w:bottom w:w="0" w:type="dxa"/>
-          </w:tblCellMar>
-        </w:tblPrEx>
         <w:trPr>
           <w:trHeight w:val="1"/>
         </w:trPr>
@@ -1579,30 +1209,16 @@
                 <w:rFonts w:ascii="Calibri" w:eastAsia="Calibri" w:hAnsi="Calibri" w:cs="Calibri"/>
               </w:rPr>
             </w:pPr>
-            <w:proofErr w:type="spellStart"/>
-            <w:r>
-              <w:rPr>
-                <w:rFonts w:ascii="Calibri" w:eastAsia="Calibri" w:hAnsi="Calibri" w:cs="Calibri"/>
-              </w:rPr>
-              <w:t>Wingull</w:t>
-            </w:r>
-            <w:proofErr w:type="spellEnd"/>
-            <w:r>
-              <w:rPr>
-                <w:rFonts w:ascii="Calibri" w:eastAsia="Calibri" w:hAnsi="Calibri" w:cs="Calibri"/>
-              </w:rPr>
-              <w:t>/20%</w:t>
-            </w:r>
-          </w:p>
-        </w:tc>
-      </w:tr>
-      <w:tr>
-        <w:tblPrEx>
-          <w:tblCellMar>
-            <w:top w:w="0" w:type="dxa"/>
-            <w:bottom w:w="0" w:type="dxa"/>
-          </w:tblCellMar>
-        </w:tblPrEx>
+            <w:r>
+              <w:rPr>
+                <w:rFonts w:ascii="Calibri" w:eastAsia="Calibri" w:hAnsi="Calibri" w:cs="Calibri"/>
+              </w:rPr>
+              <w:t>Wingull/20%</w:t>
+            </w:r>
+          </w:p>
+        </w:tc>
+      </w:tr>
+      <w:tr>
         <w:trPr>
           <w:trHeight w:val="1"/>
         </w:trPr>
@@ -1629,30 +1245,16 @@
                 <w:rFonts w:ascii="Calibri" w:eastAsia="Calibri" w:hAnsi="Calibri" w:cs="Calibri"/>
               </w:rPr>
             </w:pPr>
-            <w:proofErr w:type="spellStart"/>
-            <w:r>
-              <w:rPr>
-                <w:rFonts w:ascii="Calibri" w:eastAsia="Calibri" w:hAnsi="Calibri" w:cs="Calibri"/>
-              </w:rPr>
-              <w:t>Poochyena</w:t>
-            </w:r>
-            <w:proofErr w:type="spellEnd"/>
-            <w:r>
-              <w:rPr>
-                <w:rFonts w:ascii="Calibri" w:eastAsia="Calibri" w:hAnsi="Calibri" w:cs="Calibri"/>
-              </w:rPr>
-              <w:t>/20%</w:t>
-            </w:r>
-          </w:p>
-        </w:tc>
-      </w:tr>
-      <w:tr>
-        <w:tblPrEx>
-          <w:tblCellMar>
-            <w:top w:w="0" w:type="dxa"/>
-            <w:bottom w:w="0" w:type="dxa"/>
-          </w:tblCellMar>
-        </w:tblPrEx>
+            <w:r>
+              <w:rPr>
+                <w:rFonts w:ascii="Calibri" w:eastAsia="Calibri" w:hAnsi="Calibri" w:cs="Calibri"/>
+              </w:rPr>
+              <w:t>Poochyena/20%</w:t>
+            </w:r>
+          </w:p>
+        </w:tc>
+      </w:tr>
+      <w:tr>
         <w:trPr>
           <w:trHeight w:val="1"/>
         </w:trPr>
@@ -1679,30 +1281,16 @@
                 <w:rFonts w:ascii="Calibri" w:eastAsia="Calibri" w:hAnsi="Calibri" w:cs="Calibri"/>
               </w:rPr>
             </w:pPr>
-            <w:proofErr w:type="spellStart"/>
-            <w:r>
-              <w:rPr>
-                <w:rFonts w:ascii="Calibri" w:eastAsia="Calibri" w:hAnsi="Calibri" w:cs="Calibri"/>
-              </w:rPr>
-              <w:t>Patrat</w:t>
-            </w:r>
-            <w:proofErr w:type="spellEnd"/>
-            <w:r>
-              <w:rPr>
-                <w:rFonts w:ascii="Calibri" w:eastAsia="Calibri" w:hAnsi="Calibri" w:cs="Calibri"/>
-              </w:rPr>
-              <w:t>/20%</w:t>
-            </w:r>
-          </w:p>
-        </w:tc>
-      </w:tr>
-      <w:tr>
-        <w:tblPrEx>
-          <w:tblCellMar>
-            <w:top w:w="0" w:type="dxa"/>
-            <w:bottom w:w="0" w:type="dxa"/>
-          </w:tblCellMar>
-        </w:tblPrEx>
+            <w:r>
+              <w:rPr>
+                <w:rFonts w:ascii="Calibri" w:eastAsia="Calibri" w:hAnsi="Calibri" w:cs="Calibri"/>
+              </w:rPr>
+              <w:t>Patrat/20%</w:t>
+            </w:r>
+          </w:p>
+        </w:tc>
+      </w:tr>
+      <w:tr>
         <w:trPr>
           <w:trHeight w:val="1"/>
         </w:trPr>
@@ -1729,30 +1317,16 @@
                 <w:rFonts w:ascii="Calibri" w:eastAsia="Calibri" w:hAnsi="Calibri" w:cs="Calibri"/>
               </w:rPr>
             </w:pPr>
-            <w:proofErr w:type="spellStart"/>
-            <w:r>
-              <w:rPr>
-                <w:rFonts w:ascii="Calibri" w:eastAsia="Calibri" w:hAnsi="Calibri" w:cs="Calibri"/>
-              </w:rPr>
-              <w:t>Psyduck</w:t>
-            </w:r>
-            <w:proofErr w:type="spellEnd"/>
-            <w:r>
-              <w:rPr>
-                <w:rFonts w:ascii="Calibri" w:eastAsia="Calibri" w:hAnsi="Calibri" w:cs="Calibri"/>
-              </w:rPr>
-              <w:t>/15%</w:t>
-            </w:r>
-          </w:p>
-        </w:tc>
-      </w:tr>
-      <w:tr>
-        <w:tblPrEx>
-          <w:tblCellMar>
-            <w:top w:w="0" w:type="dxa"/>
-            <w:bottom w:w="0" w:type="dxa"/>
-          </w:tblCellMar>
-        </w:tblPrEx>
+            <w:r>
+              <w:rPr>
+                <w:rFonts w:ascii="Calibri" w:eastAsia="Calibri" w:hAnsi="Calibri" w:cs="Calibri"/>
+              </w:rPr>
+              <w:t>Psyduck/15%</w:t>
+            </w:r>
+          </w:p>
+        </w:tc>
+      </w:tr>
+      <w:tr>
         <w:trPr>
           <w:trHeight w:val="1"/>
         </w:trPr>
@@ -1779,30 +1353,16 @@
                 <w:rFonts w:ascii="Calibri" w:eastAsia="Calibri" w:hAnsi="Calibri" w:cs="Calibri"/>
               </w:rPr>
             </w:pPr>
-            <w:proofErr w:type="spellStart"/>
-            <w:r>
-              <w:rPr>
-                <w:rFonts w:ascii="Calibri" w:eastAsia="Calibri" w:hAnsi="Calibri" w:cs="Calibri"/>
-              </w:rPr>
-              <w:t>Dwebble</w:t>
-            </w:r>
-            <w:proofErr w:type="spellEnd"/>
-            <w:r>
-              <w:rPr>
-                <w:rFonts w:ascii="Calibri" w:eastAsia="Calibri" w:hAnsi="Calibri" w:cs="Calibri"/>
-              </w:rPr>
-              <w:t>/10%</w:t>
-            </w:r>
-          </w:p>
-        </w:tc>
-      </w:tr>
-      <w:tr>
-        <w:tblPrEx>
-          <w:tblCellMar>
-            <w:top w:w="0" w:type="dxa"/>
-            <w:bottom w:w="0" w:type="dxa"/>
-          </w:tblCellMar>
-        </w:tblPrEx>
+            <w:r>
+              <w:rPr>
+                <w:rFonts w:ascii="Calibri" w:eastAsia="Calibri" w:hAnsi="Calibri" w:cs="Calibri"/>
+              </w:rPr>
+              <w:t>Dwebble/10%</w:t>
+            </w:r>
+          </w:p>
+        </w:tc>
+      </w:tr>
+      <w:tr>
         <w:trPr>
           <w:trHeight w:val="1"/>
         </w:trPr>
@@ -1829,30 +1389,16 @@
                 <w:rFonts w:ascii="Calibri" w:eastAsia="Calibri" w:hAnsi="Calibri" w:cs="Calibri"/>
               </w:rPr>
             </w:pPr>
-            <w:proofErr w:type="spellStart"/>
-            <w:r>
-              <w:rPr>
-                <w:rFonts w:ascii="Calibri" w:eastAsia="Calibri" w:hAnsi="Calibri" w:cs="Calibri"/>
-              </w:rPr>
-              <w:t>Lotad</w:t>
-            </w:r>
-            <w:proofErr w:type="spellEnd"/>
-            <w:r>
-              <w:rPr>
-                <w:rFonts w:ascii="Calibri" w:eastAsia="Calibri" w:hAnsi="Calibri" w:cs="Calibri"/>
-              </w:rPr>
-              <w:t>/10%</w:t>
-            </w:r>
-          </w:p>
-        </w:tc>
-      </w:tr>
-      <w:tr>
-        <w:tblPrEx>
-          <w:tblCellMar>
-            <w:top w:w="0" w:type="dxa"/>
-            <w:bottom w:w="0" w:type="dxa"/>
-          </w:tblCellMar>
-        </w:tblPrEx>
+            <w:r>
+              <w:rPr>
+                <w:rFonts w:ascii="Calibri" w:eastAsia="Calibri" w:hAnsi="Calibri" w:cs="Calibri"/>
+              </w:rPr>
+              <w:t>Lotad/10%</w:t>
+            </w:r>
+          </w:p>
+        </w:tc>
+      </w:tr>
+      <w:tr>
         <w:trPr>
           <w:trHeight w:val="1"/>
         </w:trPr>
@@ -1879,30 +1425,16 @@
                 <w:rFonts w:ascii="Calibri" w:eastAsia="Calibri" w:hAnsi="Calibri" w:cs="Calibri"/>
               </w:rPr>
             </w:pPr>
-            <w:proofErr w:type="spellStart"/>
-            <w:r>
-              <w:rPr>
-                <w:rFonts w:ascii="Calibri" w:eastAsia="Calibri" w:hAnsi="Calibri" w:cs="Calibri"/>
-              </w:rPr>
-              <w:t>Wooper</w:t>
-            </w:r>
-            <w:proofErr w:type="spellEnd"/>
-            <w:r>
-              <w:rPr>
-                <w:rFonts w:ascii="Calibri" w:eastAsia="Calibri" w:hAnsi="Calibri" w:cs="Calibri"/>
-              </w:rPr>
-              <w:t>/5%</w:t>
-            </w:r>
-          </w:p>
-        </w:tc>
-      </w:tr>
-      <w:tr>
-        <w:tblPrEx>
-          <w:tblCellMar>
-            <w:top w:w="0" w:type="dxa"/>
-            <w:bottom w:w="0" w:type="dxa"/>
-          </w:tblCellMar>
-        </w:tblPrEx>
+            <w:r>
+              <w:rPr>
+                <w:rFonts w:ascii="Calibri" w:eastAsia="Calibri" w:hAnsi="Calibri" w:cs="Calibri"/>
+              </w:rPr>
+              <w:t>Wooper/5%</w:t>
+            </w:r>
+          </w:p>
+        </w:tc>
+      </w:tr>
+      <w:tr>
         <w:trPr>
           <w:trHeight w:val="1"/>
         </w:trPr>
@@ -1929,55 +1461,11 @@
                 <w:rFonts w:ascii="Calibri" w:eastAsia="Calibri" w:hAnsi="Calibri" w:cs="Calibri"/>
               </w:rPr>
             </w:pPr>
-            <w:proofErr w:type="spellStart"/>
-            <w:r>
-              <w:rPr>
-                <w:rFonts w:ascii="Calibri" w:eastAsia="Calibri" w:hAnsi="Calibri" w:cs="Calibri"/>
-              </w:rPr>
-              <w:t>Shellos</w:t>
-            </w:r>
-            <w:proofErr w:type="spellEnd"/>
-            <w:r>
-              <w:rPr>
-                <w:rFonts w:ascii="Calibri" w:eastAsia="Calibri" w:hAnsi="Calibri" w:cs="Calibri"/>
-              </w:rPr>
-              <w:t>(R)/</w:t>
-            </w:r>
-            <w:proofErr w:type="spellStart"/>
-            <w:r>
-              <w:rPr>
-                <w:rFonts w:ascii="Calibri" w:eastAsia="Calibri" w:hAnsi="Calibri" w:cs="Calibri"/>
-              </w:rPr>
-              <w:t>Krabby</w:t>
-            </w:r>
-            <w:proofErr w:type="spellEnd"/>
-            <w:r>
-              <w:rPr>
-                <w:rFonts w:ascii="Calibri" w:eastAsia="Calibri" w:hAnsi="Calibri" w:cs="Calibri"/>
-              </w:rPr>
-              <w:t>(G)</w:t>
-            </w:r>
-            <w:bookmarkStart w:id="0" w:name="_GoBack"/>
-            <w:bookmarkEnd w:id="0"/>
-            <w:r>
-              <w:rPr>
-                <w:rFonts w:ascii="Calibri" w:eastAsia="Calibri" w:hAnsi="Calibri" w:cs="Calibri"/>
-              </w:rPr>
-              <w:t>/</w:t>
-            </w:r>
-            <w:proofErr w:type="spellStart"/>
-            <w:r>
-              <w:rPr>
-                <w:rFonts w:ascii="Calibri" w:eastAsia="Calibri" w:hAnsi="Calibri" w:cs="Calibri"/>
-              </w:rPr>
-              <w:t>Panpour</w:t>
-            </w:r>
-            <w:proofErr w:type="spellEnd"/>
-            <w:r>
-              <w:rPr>
-                <w:rFonts w:ascii="Calibri" w:eastAsia="Calibri" w:hAnsi="Calibri" w:cs="Calibri"/>
-              </w:rPr>
-              <w:t>(B)</w:t>
+            <w:r>
+              <w:rPr>
+                <w:rFonts w:ascii="Calibri" w:eastAsia="Calibri" w:hAnsi="Calibri" w:cs="Calibri"/>
+              </w:rPr>
+              <w:t>Shellos(R)/Krabby(G)/Panpour(B)</w:t>
             </w:r>
           </w:p>
         </w:tc>
@@ -2005,12 +1493,6 @@
         <w:gridCol w:w="9468"/>
       </w:tblGrid>
       <w:tr>
-        <w:tblPrEx>
-          <w:tblCellMar>
-            <w:top w:w="0" w:type="dxa"/>
-            <w:bottom w:w="0" w:type="dxa"/>
-          </w:tblCellMar>
-        </w:tblPrEx>
         <w:trPr>
           <w:trHeight w:val="1"/>
         </w:trPr>
@@ -2047,12 +1529,6 @@
         </w:tc>
       </w:tr>
       <w:tr>
-        <w:tblPrEx>
-          <w:tblCellMar>
-            <w:top w:w="0" w:type="dxa"/>
-            <w:bottom w:w="0" w:type="dxa"/>
-          </w:tblCellMar>
-        </w:tblPrEx>
         <w:tc>
           <w:tcPr>
             <w:tcW w:w="9576" w:type="dxa"/>
@@ -2076,30 +1552,16 @@
                 <w:rFonts w:ascii="Calibri" w:eastAsia="Calibri" w:hAnsi="Calibri" w:cs="Calibri"/>
               </w:rPr>
             </w:pPr>
-            <w:proofErr w:type="spellStart"/>
-            <w:r>
-              <w:rPr>
-                <w:rFonts w:ascii="Calibri" w:eastAsia="Calibri" w:hAnsi="Calibri" w:cs="Calibri"/>
-              </w:rPr>
-              <w:t>Pidove</w:t>
-            </w:r>
-            <w:proofErr w:type="spellEnd"/>
-            <w:r>
-              <w:rPr>
-                <w:rFonts w:ascii="Calibri" w:eastAsia="Calibri" w:hAnsi="Calibri" w:cs="Calibri"/>
-              </w:rPr>
-              <w:t>/20%</w:t>
-            </w:r>
-          </w:p>
-        </w:tc>
-      </w:tr>
-      <w:tr>
-        <w:tblPrEx>
-          <w:tblCellMar>
-            <w:top w:w="0" w:type="dxa"/>
-            <w:bottom w:w="0" w:type="dxa"/>
-          </w:tblCellMar>
-        </w:tblPrEx>
+            <w:r>
+              <w:rPr>
+                <w:rFonts w:ascii="Calibri" w:eastAsia="Calibri" w:hAnsi="Calibri" w:cs="Calibri"/>
+              </w:rPr>
+              <w:t>Pidove/20%</w:t>
+            </w:r>
+          </w:p>
+        </w:tc>
+      </w:tr>
+      <w:tr>
         <w:trPr>
           <w:trHeight w:val="1"/>
         </w:trPr>
@@ -2126,30 +1588,16 @@
                 <w:rFonts w:ascii="Calibri" w:eastAsia="Calibri" w:hAnsi="Calibri" w:cs="Calibri"/>
               </w:rPr>
             </w:pPr>
-            <w:proofErr w:type="spellStart"/>
-            <w:r>
-              <w:rPr>
-                <w:rFonts w:ascii="Calibri" w:eastAsia="Calibri" w:hAnsi="Calibri" w:cs="Calibri"/>
-              </w:rPr>
-              <w:t>Kricketot</w:t>
-            </w:r>
-            <w:proofErr w:type="spellEnd"/>
-            <w:r>
-              <w:rPr>
-                <w:rFonts w:ascii="Calibri" w:eastAsia="Calibri" w:hAnsi="Calibri" w:cs="Calibri"/>
-              </w:rPr>
-              <w:t>/20%</w:t>
-            </w:r>
-          </w:p>
-        </w:tc>
-      </w:tr>
-      <w:tr>
-        <w:tblPrEx>
-          <w:tblCellMar>
-            <w:top w:w="0" w:type="dxa"/>
-            <w:bottom w:w="0" w:type="dxa"/>
-          </w:tblCellMar>
-        </w:tblPrEx>
+            <w:r>
+              <w:rPr>
+                <w:rFonts w:ascii="Calibri" w:eastAsia="Calibri" w:hAnsi="Calibri" w:cs="Calibri"/>
+              </w:rPr>
+              <w:t>Kricketot/20%</w:t>
+            </w:r>
+          </w:p>
+        </w:tc>
+      </w:tr>
+      <w:tr>
         <w:trPr>
           <w:trHeight w:val="1"/>
         </w:trPr>
@@ -2176,30 +1624,16 @@
                 <w:rFonts w:ascii="Calibri" w:eastAsia="Calibri" w:hAnsi="Calibri" w:cs="Calibri"/>
               </w:rPr>
             </w:pPr>
-            <w:proofErr w:type="spellStart"/>
-            <w:r>
-              <w:rPr>
-                <w:rFonts w:ascii="Calibri" w:eastAsia="Calibri" w:hAnsi="Calibri" w:cs="Calibri"/>
-              </w:rPr>
-              <w:t>Caterpie</w:t>
-            </w:r>
-            <w:proofErr w:type="spellEnd"/>
-            <w:r>
-              <w:rPr>
-                <w:rFonts w:ascii="Calibri" w:eastAsia="Calibri" w:hAnsi="Calibri" w:cs="Calibri"/>
-              </w:rPr>
-              <w:t>/20%</w:t>
-            </w:r>
-          </w:p>
-        </w:tc>
-      </w:tr>
-      <w:tr>
-        <w:tblPrEx>
-          <w:tblCellMar>
-            <w:top w:w="0" w:type="dxa"/>
-            <w:bottom w:w="0" w:type="dxa"/>
-          </w:tblCellMar>
-        </w:tblPrEx>
+            <w:r>
+              <w:rPr>
+                <w:rFonts w:ascii="Calibri" w:eastAsia="Calibri" w:hAnsi="Calibri" w:cs="Calibri"/>
+              </w:rPr>
+              <w:t>Caterpie/20%</w:t>
+            </w:r>
+          </w:p>
+        </w:tc>
+      </w:tr>
+      <w:tr>
         <w:trPr>
           <w:trHeight w:val="1"/>
         </w:trPr>
@@ -2226,30 +1660,16 @@
                 <w:rFonts w:ascii="Calibri" w:eastAsia="Calibri" w:hAnsi="Calibri" w:cs="Calibri"/>
               </w:rPr>
             </w:pPr>
-            <w:proofErr w:type="spellStart"/>
-            <w:r>
-              <w:rPr>
-                <w:rFonts w:ascii="Calibri" w:eastAsia="Calibri" w:hAnsi="Calibri" w:cs="Calibri"/>
-              </w:rPr>
-              <w:t>Stufful</w:t>
-            </w:r>
-            <w:proofErr w:type="spellEnd"/>
-            <w:r>
-              <w:rPr>
-                <w:rFonts w:ascii="Calibri" w:eastAsia="Calibri" w:hAnsi="Calibri" w:cs="Calibri"/>
-              </w:rPr>
-              <w:t>/15%</w:t>
-            </w:r>
-          </w:p>
-        </w:tc>
-      </w:tr>
-      <w:tr>
-        <w:tblPrEx>
-          <w:tblCellMar>
-            <w:top w:w="0" w:type="dxa"/>
-            <w:bottom w:w="0" w:type="dxa"/>
-          </w:tblCellMar>
-        </w:tblPrEx>
+            <w:r>
+              <w:rPr>
+                <w:rFonts w:ascii="Calibri" w:eastAsia="Calibri" w:hAnsi="Calibri" w:cs="Calibri"/>
+              </w:rPr>
+              <w:t>Stufful/15%</w:t>
+            </w:r>
+          </w:p>
+        </w:tc>
+      </w:tr>
+      <w:tr>
         <w:trPr>
           <w:trHeight w:val="1"/>
         </w:trPr>
@@ -2276,30 +1696,16 @@
                 <w:rFonts w:ascii="Calibri" w:eastAsia="Calibri" w:hAnsi="Calibri" w:cs="Calibri"/>
               </w:rPr>
             </w:pPr>
-            <w:proofErr w:type="spellStart"/>
-            <w:r>
-              <w:rPr>
-                <w:rFonts w:ascii="Calibri" w:eastAsia="Calibri" w:hAnsi="Calibri" w:cs="Calibri"/>
-              </w:rPr>
-              <w:t>Cutiefly</w:t>
-            </w:r>
-            <w:proofErr w:type="spellEnd"/>
-            <w:r>
-              <w:rPr>
-                <w:rFonts w:ascii="Calibri" w:eastAsia="Calibri" w:hAnsi="Calibri" w:cs="Calibri"/>
-              </w:rPr>
-              <w:t>/10%</w:t>
-            </w:r>
-          </w:p>
-        </w:tc>
-      </w:tr>
-      <w:tr>
-        <w:tblPrEx>
-          <w:tblCellMar>
-            <w:top w:w="0" w:type="dxa"/>
-            <w:bottom w:w="0" w:type="dxa"/>
-          </w:tblCellMar>
-        </w:tblPrEx>
+            <w:r>
+              <w:rPr>
+                <w:rFonts w:ascii="Calibri" w:eastAsia="Calibri" w:hAnsi="Calibri" w:cs="Calibri"/>
+              </w:rPr>
+              <w:t>Cutiefly/10%</w:t>
+            </w:r>
+          </w:p>
+        </w:tc>
+      </w:tr>
+      <w:tr>
         <w:trPr>
           <w:trHeight w:val="1"/>
         </w:trPr>
@@ -2326,30 +1732,16 @@
                 <w:rFonts w:ascii="Calibri" w:eastAsia="Calibri" w:hAnsi="Calibri" w:cs="Calibri"/>
               </w:rPr>
             </w:pPr>
-            <w:proofErr w:type="spellStart"/>
-            <w:r>
-              <w:rPr>
-                <w:rFonts w:ascii="Calibri" w:eastAsia="Calibri" w:hAnsi="Calibri" w:cs="Calibri"/>
-              </w:rPr>
-              <w:t>Buneary</w:t>
-            </w:r>
-            <w:proofErr w:type="spellEnd"/>
-            <w:r>
-              <w:rPr>
-                <w:rFonts w:ascii="Calibri" w:eastAsia="Calibri" w:hAnsi="Calibri" w:cs="Calibri"/>
-              </w:rPr>
-              <w:t>/10%</w:t>
-            </w:r>
-          </w:p>
-        </w:tc>
-      </w:tr>
-      <w:tr>
-        <w:tblPrEx>
-          <w:tblCellMar>
-            <w:top w:w="0" w:type="dxa"/>
-            <w:bottom w:w="0" w:type="dxa"/>
-          </w:tblCellMar>
-        </w:tblPrEx>
+            <w:r>
+              <w:rPr>
+                <w:rFonts w:ascii="Calibri" w:eastAsia="Calibri" w:hAnsi="Calibri" w:cs="Calibri"/>
+              </w:rPr>
+              <w:t>Buneary/10%</w:t>
+            </w:r>
+          </w:p>
+        </w:tc>
+      </w:tr>
+      <w:tr>
         <w:tc>
           <w:tcPr>
             <w:tcW w:w="9576" w:type="dxa"/>
@@ -2373,30 +1765,16 @@
                 <w:rFonts w:ascii="Calibri" w:eastAsia="Calibri" w:hAnsi="Calibri" w:cs="Calibri"/>
               </w:rPr>
             </w:pPr>
-            <w:proofErr w:type="spellStart"/>
-            <w:r>
-              <w:rPr>
-                <w:rFonts w:ascii="Calibri" w:eastAsia="Calibri" w:hAnsi="Calibri" w:cs="Calibri"/>
-              </w:rPr>
-              <w:t>Skiddo</w:t>
-            </w:r>
-            <w:proofErr w:type="spellEnd"/>
-            <w:r>
-              <w:rPr>
-                <w:rFonts w:ascii="Calibri" w:eastAsia="Calibri" w:hAnsi="Calibri" w:cs="Calibri"/>
-              </w:rPr>
-              <w:t>/5%</w:t>
-            </w:r>
-          </w:p>
-        </w:tc>
-      </w:tr>
-      <w:tr>
-        <w:tblPrEx>
-          <w:tblCellMar>
-            <w:top w:w="0" w:type="dxa"/>
-            <w:bottom w:w="0" w:type="dxa"/>
-          </w:tblCellMar>
-        </w:tblPrEx>
+            <w:r>
+              <w:rPr>
+                <w:rFonts w:ascii="Calibri" w:eastAsia="Calibri" w:hAnsi="Calibri" w:cs="Calibri"/>
+              </w:rPr>
+              <w:t>Skiddo/5%</w:t>
+            </w:r>
+          </w:p>
+        </w:tc>
+      </w:tr>
+      <w:tr>
         <w:tc>
           <w:tcPr>
             <w:tcW w:w="9576" w:type="dxa"/>
@@ -2420,14 +1798,12 @@
                 <w:rFonts w:ascii="Calibri" w:eastAsia="Calibri" w:hAnsi="Calibri" w:cs="Calibri"/>
               </w:rPr>
             </w:pPr>
-            <w:proofErr w:type="spellStart"/>
             <w:r>
               <w:rPr>
                 <w:rFonts w:ascii="Calibri" w:eastAsia="Calibri" w:hAnsi="Calibri" w:cs="Calibri"/>
               </w:rPr>
               <w:t>Eevee</w:t>
             </w:r>
-            <w:proofErr w:type="spellEnd"/>
           </w:p>
         </w:tc>
       </w:tr>
@@ -2454,12 +1830,6 @@
         <w:gridCol w:w="9468"/>
       </w:tblGrid>
       <w:tr>
-        <w:tblPrEx>
-          <w:tblCellMar>
-            <w:top w:w="0" w:type="dxa"/>
-            <w:bottom w:w="0" w:type="dxa"/>
-          </w:tblCellMar>
-        </w:tblPrEx>
         <w:trPr>
           <w:trHeight w:val="1"/>
         </w:trPr>
@@ -2486,30 +1856,16 @@
                 <w:rFonts w:ascii="Calibri" w:eastAsia="Calibri" w:hAnsi="Calibri" w:cs="Calibri"/>
               </w:rPr>
             </w:pPr>
-            <w:proofErr w:type="spellStart"/>
-            <w:r>
-              <w:rPr>
-                <w:rFonts w:ascii="Calibri" w:eastAsia="Calibri" w:hAnsi="Calibri" w:cs="Calibri"/>
-              </w:rPr>
-              <w:t>Meadowcove</w:t>
-            </w:r>
-            <w:proofErr w:type="spellEnd"/>
-            <w:r>
-              <w:rPr>
-                <w:rFonts w:ascii="Calibri" w:eastAsia="Calibri" w:hAnsi="Calibri" w:cs="Calibri"/>
-              </w:rPr>
-              <w:t xml:space="preserve"> Farm (Lv. 5-7)</w:t>
-            </w:r>
-          </w:p>
-        </w:tc>
-      </w:tr>
-      <w:tr>
-        <w:tblPrEx>
-          <w:tblCellMar>
-            <w:top w:w="0" w:type="dxa"/>
-            <w:bottom w:w="0" w:type="dxa"/>
-          </w:tblCellMar>
-        </w:tblPrEx>
+            <w:r>
+              <w:rPr>
+                <w:rFonts w:ascii="Calibri" w:eastAsia="Calibri" w:hAnsi="Calibri" w:cs="Calibri"/>
+              </w:rPr>
+              <w:t>Meadowcove Farm (Lv. 5-7)</w:t>
+            </w:r>
+          </w:p>
+        </w:tc>
+      </w:tr>
+      <w:tr>
         <w:trPr>
           <w:trHeight w:val="1"/>
         </w:trPr>
@@ -2536,14 +1892,14 @@
                 <w:rFonts w:ascii="Calibri" w:eastAsia="Calibri" w:hAnsi="Calibri" w:cs="Calibri"/>
               </w:rPr>
             </w:pPr>
-            <w:proofErr w:type="spellStart"/>
-            <w:r>
-              <w:rPr>
-                <w:rFonts w:ascii="Calibri" w:eastAsia="Calibri" w:hAnsi="Calibri" w:cs="Calibri"/>
-              </w:rPr>
-              <w:t>Seedot</w:t>
-            </w:r>
-            <w:proofErr w:type="spellEnd"/>
+            <w:r>
+              <w:rPr>
+                <w:rFonts w:ascii="Calibri" w:eastAsia="Calibri" w:hAnsi="Calibri" w:cs="Calibri"/>
+              </w:rPr>
+              <w:t>Wooloo</w:t>
+            </w:r>
+            <w:bookmarkStart w:id="0" w:name="_GoBack"/>
+            <w:bookmarkEnd w:id="0"/>
             <w:r>
               <w:rPr>
                 <w:rFonts w:ascii="Calibri" w:eastAsia="Calibri" w:hAnsi="Calibri" w:cs="Calibri"/>
@@ -2554,12 +1910,6 @@
         </w:tc>
       </w:tr>
       <w:tr>
-        <w:tblPrEx>
-          <w:tblCellMar>
-            <w:top w:w="0" w:type="dxa"/>
-            <w:bottom w:w="0" w:type="dxa"/>
-          </w:tblCellMar>
-        </w:tblPrEx>
         <w:trPr>
           <w:trHeight w:val="1"/>
         </w:trPr>
@@ -2586,30 +1936,16 @@
                 <w:rFonts w:ascii="Calibri" w:eastAsia="Calibri" w:hAnsi="Calibri" w:cs="Calibri"/>
               </w:rPr>
             </w:pPr>
-            <w:proofErr w:type="spellStart"/>
-            <w:r>
-              <w:rPr>
-                <w:rFonts w:ascii="Calibri" w:eastAsia="Calibri" w:hAnsi="Calibri" w:cs="Calibri"/>
-              </w:rPr>
-              <w:t>Sunkern</w:t>
-            </w:r>
-            <w:proofErr w:type="spellEnd"/>
-            <w:r>
-              <w:rPr>
-                <w:rFonts w:ascii="Calibri" w:eastAsia="Calibri" w:hAnsi="Calibri" w:cs="Calibri"/>
-              </w:rPr>
-              <w:t>/20%</w:t>
-            </w:r>
-          </w:p>
-        </w:tc>
-      </w:tr>
-      <w:tr>
-        <w:tblPrEx>
-          <w:tblCellMar>
-            <w:top w:w="0" w:type="dxa"/>
-            <w:bottom w:w="0" w:type="dxa"/>
-          </w:tblCellMar>
-        </w:tblPrEx>
+            <w:r>
+              <w:rPr>
+                <w:rFonts w:ascii="Calibri" w:eastAsia="Calibri" w:hAnsi="Calibri" w:cs="Calibri"/>
+              </w:rPr>
+              <w:t>Sunkern/20%</w:t>
+            </w:r>
+          </w:p>
+        </w:tc>
+      </w:tr>
+      <w:tr>
         <w:trPr>
           <w:trHeight w:val="1"/>
         </w:trPr>
@@ -2636,30 +1972,16 @@
                 <w:rFonts w:ascii="Calibri" w:eastAsia="Calibri" w:hAnsi="Calibri" w:cs="Calibri"/>
               </w:rPr>
             </w:pPr>
-            <w:proofErr w:type="spellStart"/>
-            <w:r>
-              <w:rPr>
-                <w:rFonts w:ascii="Calibri" w:eastAsia="Calibri" w:hAnsi="Calibri" w:cs="Calibri"/>
-              </w:rPr>
-              <w:t>Lillipup</w:t>
-            </w:r>
-            <w:proofErr w:type="spellEnd"/>
-            <w:r>
-              <w:rPr>
-                <w:rFonts w:ascii="Calibri" w:eastAsia="Calibri" w:hAnsi="Calibri" w:cs="Calibri"/>
-              </w:rPr>
-              <w:t>/20%</w:t>
-            </w:r>
-          </w:p>
-        </w:tc>
-      </w:tr>
-      <w:tr>
-        <w:tblPrEx>
-          <w:tblCellMar>
-            <w:top w:w="0" w:type="dxa"/>
-            <w:bottom w:w="0" w:type="dxa"/>
-          </w:tblCellMar>
-        </w:tblPrEx>
+            <w:r>
+              <w:rPr>
+                <w:rFonts w:ascii="Calibri" w:eastAsia="Calibri" w:hAnsi="Calibri" w:cs="Calibri"/>
+              </w:rPr>
+              <w:t>Lillipup/20%</w:t>
+            </w:r>
+          </w:p>
+        </w:tc>
+      </w:tr>
+      <w:tr>
         <w:trPr>
           <w:trHeight w:val="1"/>
         </w:trPr>
@@ -2686,30 +2008,16 @@
                 <w:rFonts w:ascii="Calibri" w:eastAsia="Calibri" w:hAnsi="Calibri" w:cs="Calibri"/>
               </w:rPr>
             </w:pPr>
-            <w:proofErr w:type="spellStart"/>
-            <w:r>
-              <w:rPr>
-                <w:rFonts w:ascii="Calibri" w:eastAsia="Calibri" w:hAnsi="Calibri" w:cs="Calibri"/>
-              </w:rPr>
-              <w:t>Mareep</w:t>
-            </w:r>
-            <w:proofErr w:type="spellEnd"/>
-            <w:r>
-              <w:rPr>
-                <w:rFonts w:ascii="Calibri" w:eastAsia="Calibri" w:hAnsi="Calibri" w:cs="Calibri"/>
-              </w:rPr>
-              <w:t>/15%</w:t>
-            </w:r>
-          </w:p>
-        </w:tc>
-      </w:tr>
-      <w:tr>
-        <w:tblPrEx>
-          <w:tblCellMar>
-            <w:top w:w="0" w:type="dxa"/>
-            <w:bottom w:w="0" w:type="dxa"/>
-          </w:tblCellMar>
-        </w:tblPrEx>
+            <w:r>
+              <w:rPr>
+                <w:rFonts w:ascii="Calibri" w:eastAsia="Calibri" w:hAnsi="Calibri" w:cs="Calibri"/>
+              </w:rPr>
+              <w:t>Mareep/15%</w:t>
+            </w:r>
+          </w:p>
+        </w:tc>
+      </w:tr>
+      <w:tr>
         <w:trPr>
           <w:trHeight w:val="1"/>
         </w:trPr>
@@ -2736,30 +2044,16 @@
                 <w:rFonts w:ascii="Calibri" w:eastAsia="Calibri" w:hAnsi="Calibri" w:cs="Calibri"/>
               </w:rPr>
             </w:pPr>
-            <w:proofErr w:type="spellStart"/>
-            <w:r>
-              <w:rPr>
-                <w:rFonts w:ascii="Calibri" w:eastAsia="Calibri" w:hAnsi="Calibri" w:cs="Calibri"/>
-              </w:rPr>
-              <w:t>Mudbray</w:t>
-            </w:r>
-            <w:proofErr w:type="spellEnd"/>
-            <w:r>
-              <w:rPr>
-                <w:rFonts w:ascii="Calibri" w:eastAsia="Calibri" w:hAnsi="Calibri" w:cs="Calibri"/>
-              </w:rPr>
-              <w:t>/10%</w:t>
-            </w:r>
-          </w:p>
-        </w:tc>
-      </w:tr>
-      <w:tr>
-        <w:tblPrEx>
-          <w:tblCellMar>
-            <w:top w:w="0" w:type="dxa"/>
-            <w:bottom w:w="0" w:type="dxa"/>
-          </w:tblCellMar>
-        </w:tblPrEx>
+            <w:r>
+              <w:rPr>
+                <w:rFonts w:ascii="Calibri" w:eastAsia="Calibri" w:hAnsi="Calibri" w:cs="Calibri"/>
+              </w:rPr>
+              <w:t>Mudbray/10%</w:t>
+            </w:r>
+          </w:p>
+        </w:tc>
+      </w:tr>
+      <w:tr>
         <w:trPr>
           <w:trHeight w:val="1"/>
         </w:trPr>
@@ -2786,30 +2080,16 @@
                 <w:rFonts w:ascii="Calibri" w:eastAsia="Calibri" w:hAnsi="Calibri" w:cs="Calibri"/>
               </w:rPr>
             </w:pPr>
-            <w:proofErr w:type="spellStart"/>
-            <w:r>
-              <w:rPr>
-                <w:rFonts w:ascii="Calibri" w:eastAsia="Calibri" w:hAnsi="Calibri" w:cs="Calibri"/>
-              </w:rPr>
-              <w:t>Spoink</w:t>
-            </w:r>
-            <w:proofErr w:type="spellEnd"/>
-            <w:r>
-              <w:rPr>
-                <w:rFonts w:ascii="Calibri" w:eastAsia="Calibri" w:hAnsi="Calibri" w:cs="Calibri"/>
-              </w:rPr>
-              <w:t>/10%</w:t>
-            </w:r>
-          </w:p>
-        </w:tc>
-      </w:tr>
-      <w:tr>
-        <w:tblPrEx>
-          <w:tblCellMar>
-            <w:top w:w="0" w:type="dxa"/>
-            <w:bottom w:w="0" w:type="dxa"/>
-          </w:tblCellMar>
-        </w:tblPrEx>
+            <w:r>
+              <w:rPr>
+                <w:rFonts w:ascii="Calibri" w:eastAsia="Calibri" w:hAnsi="Calibri" w:cs="Calibri"/>
+              </w:rPr>
+              <w:t>Spoink/10%</w:t>
+            </w:r>
+          </w:p>
+        </w:tc>
+      </w:tr>
+      <w:tr>
         <w:trPr>
           <w:trHeight w:val="1"/>
         </w:trPr>
@@ -2836,19 +2116,11 @@
                 <w:rFonts w:ascii="Calibri" w:eastAsia="Calibri" w:hAnsi="Calibri" w:cs="Calibri"/>
               </w:rPr>
             </w:pPr>
-            <w:proofErr w:type="spellStart"/>
-            <w:r>
-              <w:rPr>
-                <w:rFonts w:ascii="Calibri" w:eastAsia="Calibri" w:hAnsi="Calibri" w:cs="Calibri"/>
-              </w:rPr>
-              <w:t>Pumpkaboo</w:t>
-            </w:r>
-            <w:proofErr w:type="spellEnd"/>
-            <w:r>
-              <w:rPr>
-                <w:rFonts w:ascii="Calibri" w:eastAsia="Calibri" w:hAnsi="Calibri" w:cs="Calibri"/>
-              </w:rPr>
-              <w:t>/5%</w:t>
+            <w:r>
+              <w:rPr>
+                <w:rFonts w:ascii="Calibri" w:eastAsia="Calibri" w:hAnsi="Calibri" w:cs="Calibri"/>
+              </w:rPr>
+              <w:t>Pumpkaboo/5%</w:t>
             </w:r>
           </w:p>
         </w:tc>

</xml_diff>